<commit_message>
Small fixes. (Very sensitive now to word changes. to lazy to use photoshop)
</commit_message>
<xml_diff>
--- a/Lab1.docx
+++ b/Lab1.docx
@@ -95,19 +95,11 @@
           <w:lang w:val="en-US"/>
         </w:rPr>
       </w:pPr>
-      <w:proofErr w:type="spellStart"/>
-      <w:r>
-        <w:rPr>
-          <w:lang w:val="en-US"/>
-        </w:rPr>
-        <w:t>BlinkYellow</w:t>
-      </w:r>
-      <w:proofErr w:type="spellEnd"/>
-      <w:r>
-        <w:rPr>
-          <w:lang w:val="en-US"/>
-        </w:rPr>
-        <w:t xml:space="preserve"> 1024</w:t>
+      <w:r>
+        <w:rPr>
+          <w:lang w:val="en-US"/>
+        </w:rPr>
+        <w:t>BlinkYellow 1024</w:t>
       </w:r>
     </w:p>
     <w:p>
@@ -121,19 +113,11 @@
           <w:lang w:val="en-US"/>
         </w:rPr>
       </w:pPr>
-      <w:proofErr w:type="spellStart"/>
-      <w:r>
-        <w:rPr>
-          <w:lang w:val="en-US"/>
-        </w:rPr>
-        <w:t>BlinkGreen</w:t>
-      </w:r>
-      <w:proofErr w:type="spellEnd"/>
-      <w:r>
-        <w:rPr>
-          <w:lang w:val="en-US"/>
-        </w:rPr>
-        <w:t xml:space="preserve"> 512</w:t>
+      <w:r>
+        <w:rPr>
+          <w:lang w:val="en-US"/>
+        </w:rPr>
+        <w:t>BlinkGreen 512</w:t>
       </w:r>
     </w:p>
     <w:p>
@@ -147,19 +131,11 @@
           <w:lang w:val="en-US"/>
         </w:rPr>
       </w:pPr>
-      <w:proofErr w:type="spellStart"/>
-      <w:r>
-        <w:rPr>
-          <w:lang w:val="en-US"/>
-        </w:rPr>
-        <w:t>BlinkRed</w:t>
-      </w:r>
-      <w:proofErr w:type="spellEnd"/>
-      <w:r>
-        <w:rPr>
-          <w:lang w:val="en-US"/>
-        </w:rPr>
-        <w:t xml:space="preserve"> 0</w:t>
+      <w:r>
+        <w:rPr>
+          <w:lang w:val="en-US"/>
+        </w:rPr>
+        <w:t>BlinkRed 0</w:t>
       </w:r>
     </w:p>
     <w:p>
@@ -212,7 +188,19 @@
         <w:rPr>
           <w:lang w:val="en-US"/>
         </w:rPr>
-        <w:t xml:space="preserve">The LED on Post 5 pin </w:t>
+        <w:t>The LED on Po</w:t>
+      </w:r>
+      <w:r>
+        <w:rPr>
+          <w:lang w:val="en-US"/>
+        </w:rPr>
+        <w:t>r</w:t>
+      </w:r>
+      <w:r>
+        <w:rPr>
+          <w:lang w:val="en-US"/>
+        </w:rPr>
+        <w:t xml:space="preserve">t 5 pin </w:t>
       </w:r>
       <w:r>
         <w:rPr>
@@ -254,21 +242,7 @@
         <w:rPr>
           <w:lang w:val="en-US"/>
         </w:rPr>
-        <w:t xml:space="preserve">, after the </w:t>
-      </w:r>
-      <w:proofErr w:type="spellStart"/>
-      <w:r>
-        <w:rPr>
-          <w:lang w:val="en-US"/>
-        </w:rPr>
-        <w:t>init</w:t>
-      </w:r>
-      <w:proofErr w:type="spellEnd"/>
-      <w:r>
-        <w:rPr>
-          <w:lang w:val="en-US"/>
-        </w:rPr>
-        <w:t>)</w:t>
+        <w:t>, after the init)</w:t>
       </w:r>
       <w:r>
         <w:rPr>
@@ -288,9 +262,25 @@
           <w:noProof/>
         </w:rPr>
         <w:drawing>
-          <wp:inline distT="0" distB="0" distL="0" distR="0" wp14:anchorId="5B5890B5" wp14:editId="36404D48">
+          <wp:anchor distT="0" distB="0" distL="114300" distR="114300" simplePos="0" relativeHeight="251658240" behindDoc="1" locked="0" layoutInCell="1" allowOverlap="1">
+            <wp:simplePos x="0" y="0"/>
+            <wp:positionH relativeFrom="margin">
+              <wp:align>left</wp:align>
+            </wp:positionH>
+            <wp:positionV relativeFrom="paragraph">
+              <wp:posOffset>20955</wp:posOffset>
+            </wp:positionV>
             <wp:extent cx="5276190" cy="2428571"/>
             <wp:effectExtent l="0" t="0" r="1270" b="0"/>
+            <wp:wrapTight wrapText="bothSides">
+              <wp:wrapPolygon edited="0">
+                <wp:start x="0" y="0"/>
+                <wp:lineTo x="0" y="21351"/>
+                <wp:lineTo x="21527" y="21351"/>
+                <wp:lineTo x="21527" y="0"/>
+                <wp:lineTo x="0" y="0"/>
+              </wp:wrapPolygon>
+            </wp:wrapTight>
             <wp:docPr id="1" name="Picture 1"/>
             <wp:cNvGraphicFramePr>
               <a:graphicFrameLocks xmlns:a="http://schemas.openxmlformats.org/drawingml/2006/main" noChangeAspect="1"/>
@@ -303,7 +293,13 @@
                     <pic:cNvPicPr/>
                   </pic:nvPicPr>
                   <pic:blipFill>
-                    <a:blip r:embed="rId5"/>
+                    <a:blip r:embed="rId7">
+                      <a:extLst>
+                        <a:ext uri="{28A0092B-C50C-407E-A947-70E740481C1C}">
+                          <a14:useLocalDpi xmlns:a14="http://schemas.microsoft.com/office/drawing/2010/main" val="0"/>
+                        </a:ext>
+                      </a:extLst>
+                    </a:blip>
                     <a:stretch>
                       <a:fillRect/>
                     </a:stretch>
@@ -320,7 +316,7 @@
                 </pic:pic>
               </a:graphicData>
             </a:graphic>
-          </wp:inline>
+          </wp:anchor>
         </w:drawing>
       </w:r>
     </w:p>
@@ -330,25 +326,82 @@
           <w:lang w:val="en-US"/>
         </w:rPr>
       </w:pPr>
-      <w:r>
-        <w:rPr>
-          <w:lang w:val="en-US"/>
-        </w:rPr>
-        <w:t xml:space="preserve">The </w:t>
-      </w:r>
-      <w:proofErr w:type="spellStart"/>
-      <w:r>
-        <w:rPr>
-          <w:lang w:val="en-US"/>
-        </w:rPr>
-        <w:t>BlinkRed</w:t>
-      </w:r>
-      <w:proofErr w:type="spellEnd"/>
-      <w:r>
-        <w:rPr>
-          <w:lang w:val="en-US"/>
-        </w:rPr>
-        <w:t xml:space="preserve"> function is discarded, the</w:t>
+    </w:p>
+    <w:p>
+      <w:pPr>
+        <w:rPr>
+          <w:sz w:val="32"/>
+          <w:szCs w:val="32"/>
+          <w:lang w:val="en-US"/>
+        </w:rPr>
+      </w:pPr>
+    </w:p>
+    <w:p>
+      <w:pPr>
+        <w:rPr>
+          <w:lang w:val="en-US"/>
+        </w:rPr>
+      </w:pPr>
+      <w:r>
+        <w:rPr>
+          <w:lang w:val="en-US"/>
+        </w:rPr>
+        <w:t>Yellow</w:t>
+      </w:r>
+      <w:r>
+        <w:rPr>
+          <w:lang w:val="en-US"/>
+        </w:rPr>
+        <w:br/>
+        <w:t>Green</w:t>
+      </w:r>
+      <w:r>
+        <w:rPr>
+          <w:lang w:val="en-US"/>
+        </w:rPr>
+        <w:br/>
+        <w:t>Red</w:t>
+      </w:r>
+    </w:p>
+    <w:p>
+      <w:pPr>
+        <w:rPr>
+          <w:lang w:val="en-US"/>
+        </w:rPr>
+      </w:pPr>
+    </w:p>
+    <w:p>
+      <w:pPr>
+        <w:rPr>
+          <w:lang w:val="en-US"/>
+        </w:rPr>
+      </w:pPr>
+    </w:p>
+    <w:p>
+      <w:pPr>
+        <w:rPr>
+          <w:lang w:val="en-US"/>
+        </w:rPr>
+      </w:pPr>
+    </w:p>
+    <w:p>
+      <w:pPr>
+        <w:rPr>
+          <w:lang w:val="en-US"/>
+        </w:rPr>
+      </w:pPr>
+    </w:p>
+    <w:p>
+      <w:pPr>
+        <w:rPr>
+          <w:lang w:val="en-US"/>
+        </w:rPr>
+      </w:pPr>
+      <w:r>
+        <w:rPr>
+          <w:lang w:val="en-US"/>
+        </w:rPr>
+        <w:t>The BlinkRed function is discarded, the</w:t>
       </w:r>
       <w:r>
         <w:rPr>
@@ -366,52 +419,100 @@
         <w:rPr>
           <w:lang w:val="en-US"/>
         </w:rPr>
-        <w:t xml:space="preserve"> </w:t>
-      </w:r>
-      <w:proofErr w:type="spellStart"/>
-      <w:r>
-        <w:rPr>
-          <w:lang w:val="en-US"/>
-        </w:rPr>
-        <w:t>RegisterTask</w:t>
-      </w:r>
-      <w:proofErr w:type="spellEnd"/>
+        <w:t xml:space="preserve"> RegisterTask.</w:t>
+      </w:r>
+    </w:p>
+    <w:p>
+      <w:pPr>
+        <w:rPr>
+          <w:lang w:val="en-US"/>
+        </w:rPr>
+      </w:pPr>
+      <w:r>
+        <w:rPr>
+          <w:lang w:val="en-US"/>
+        </w:rPr>
+        <w:t>In my trace the BlinkGreen function is triggered after 1500ms, as seen in the interrupt numbers.</w:t>
+      </w:r>
+    </w:p>
+    <w:p>
+      <w:pPr>
+        <w:rPr>
+          <w:lang w:val="en-US"/>
+        </w:rPr>
+      </w:pPr>
+    </w:p>
+    <w:p>
+      <w:pPr>
+        <w:rPr>
+          <w:lang w:val="en-US"/>
+        </w:rPr>
+      </w:pPr>
+      <w:r>
+        <w:rPr>
+          <w:lang w:val="en-US"/>
+        </w:rPr>
+        <w:t>The execution does not fit in one Timer period.</w:t>
+      </w:r>
+    </w:p>
+    <w:p>
+      <w:pPr>
+        <w:rPr>
+          <w:lang w:val="en-US"/>
+        </w:rPr>
+      </w:pPr>
+      <w:r>
+        <w:rPr>
+          <w:lang w:val="en-US"/>
+        </w:rPr>
+        <w:t>T</w:t>
+      </w:r>
+      <w:r>
+        <w:rPr>
+          <w:lang w:val="en-US"/>
+        </w:rPr>
+        <w:t>here can be 255</w:t>
+      </w:r>
+      <w:r>
+        <w:rPr>
+          <w:lang w:val="en-US"/>
+        </w:rPr>
+        <w:t xml:space="preserve"> pending interrupt</w:t>
+      </w:r>
+      <w:r>
+        <w:rPr>
+          <w:lang w:val="en-US"/>
+        </w:rPr>
+        <w:t>s</w:t>
+      </w:r>
+      <w:r>
+        <w:rPr>
+          <w:lang w:val="en-US"/>
+        </w:rPr>
+        <w:t xml:space="preserve">, the rest is </w:t>
+      </w:r>
+      <w:r>
+        <w:rPr>
+          <w:lang w:val="en-US"/>
+        </w:rPr>
+        <w:t>discarded</w:t>
+      </w:r>
       <w:r>
         <w:rPr>
           <w:lang w:val="en-US"/>
         </w:rPr>
         <w:t>.</w:t>
       </w:r>
-    </w:p>
-    <w:p>
-      <w:pPr>
-        <w:rPr>
-          <w:lang w:val="en-US"/>
-        </w:rPr>
-      </w:pPr>
-      <w:r>
-        <w:rPr>
-          <w:lang w:val="en-US"/>
-        </w:rPr>
-        <w:t xml:space="preserve">In my trace the </w:t>
-      </w:r>
-      <w:proofErr w:type="spellStart"/>
-      <w:r>
-        <w:rPr>
-          <w:lang w:val="en-US"/>
-        </w:rPr>
-        <w:t>BlinkGreen</w:t>
-      </w:r>
-      <w:proofErr w:type="spellEnd"/>
-      <w:r>
-        <w:rPr>
-          <w:lang w:val="en-US"/>
-        </w:rPr>
-        <w:t xml:space="preserve"> function is triggered after 1500ms, as seen in the interrupt numbers.</w:t>
-      </w:r>
-    </w:p>
-    <w:p>
-      <w:pPr>
+      <w:r>
+        <w:rPr>
+          <w:lang w:val="en-US"/>
+        </w:rPr>
+        <w:t xml:space="preserve"> (intr_num is 8 bits).</w:t>
+      </w:r>
+    </w:p>
+    <w:p>
+      <w:pPr>
+        <w:pStyle w:val="NoSpacing"/>
         <w:rPr>
           <w:lang w:val="en-US"/>
         </w:rPr>
@@ -422,9 +523,25 @@
         </w:rPr>
         <w:lastRenderedPageBreak/>
         <w:drawing>
-          <wp:inline distT="0" distB="0" distL="0" distR="0" wp14:anchorId="6794283B" wp14:editId="381418DA">
+          <wp:anchor distT="0" distB="0" distL="114300" distR="114300" simplePos="0" relativeHeight="251659264" behindDoc="1" locked="0" layoutInCell="1" allowOverlap="1">
+            <wp:simplePos x="0" y="0"/>
+            <wp:positionH relativeFrom="margin">
+              <wp:posOffset>-9525</wp:posOffset>
+            </wp:positionH>
+            <wp:positionV relativeFrom="paragraph">
+              <wp:posOffset>5080</wp:posOffset>
+            </wp:positionV>
             <wp:extent cx="3971429" cy="2752381"/>
             <wp:effectExtent l="0" t="0" r="0" b="0"/>
+            <wp:wrapTight wrapText="bothSides">
+              <wp:wrapPolygon edited="0">
+                <wp:start x="0" y="0"/>
+                <wp:lineTo x="0" y="21381"/>
+                <wp:lineTo x="21448" y="21381"/>
+                <wp:lineTo x="21448" y="0"/>
+                <wp:lineTo x="0" y="0"/>
+              </wp:wrapPolygon>
+            </wp:wrapTight>
             <wp:docPr id="2" name="Picture 2"/>
             <wp:cNvGraphicFramePr>
               <a:graphicFrameLocks xmlns:a="http://schemas.openxmlformats.org/drawingml/2006/main" noChangeAspect="1"/>
@@ -437,7 +554,13 @@
                     <pic:cNvPicPr/>
                   </pic:nvPicPr>
                   <pic:blipFill>
-                    <a:blip r:embed="rId6"/>
+                    <a:blip r:embed="rId8">
+                      <a:extLst>
+                        <a:ext uri="{28A0092B-C50C-407E-A947-70E740481C1C}">
+                          <a14:useLocalDpi xmlns:a14="http://schemas.microsoft.com/office/drawing/2010/main" val="0"/>
+                        </a:ext>
+                      </a:extLst>
+                    </a:blip>
                     <a:stretch>
                       <a:fillRect/>
                     </a:stretch>
@@ -454,7 +577,7 @@
                 </pic:pic>
               </a:graphicData>
             </a:graphic>
-          </wp:inline>
+          </wp:anchor>
         </w:drawing>
       </w:r>
     </w:p>
@@ -468,373 +591,246 @@
         <w:rPr>
           <w:lang w:val="en-US"/>
         </w:rPr>
-        <w:t>The execution does not fit in one Timer period.</w:t>
-      </w:r>
-    </w:p>
-    <w:p>
-      <w:pPr>
-        <w:rPr>
-          <w:lang w:val="en-US"/>
-        </w:rPr>
-      </w:pPr>
-      <w:r>
-        <w:rPr>
-          <w:lang w:val="en-US"/>
-        </w:rPr>
-        <w:t>T</w:t>
-      </w:r>
-      <w:r>
-        <w:rPr>
-          <w:lang w:val="en-US"/>
-        </w:rPr>
-        <w:t>here can be 255</w:t>
-      </w:r>
-      <w:r>
-        <w:rPr>
-          <w:lang w:val="en-US"/>
-        </w:rPr>
-        <w:t xml:space="preserve"> pending interrupt</w:t>
-      </w:r>
-      <w:r>
-        <w:rPr>
-          <w:lang w:val="en-US"/>
-        </w:rPr>
-        <w:t>s</w:t>
-      </w:r>
-      <w:r>
-        <w:rPr>
-          <w:lang w:val="en-US"/>
-        </w:rPr>
-        <w:t xml:space="preserve">, the rest is </w:t>
-      </w:r>
-      <w:r>
-        <w:rPr>
-          <w:lang w:val="en-US"/>
-        </w:rPr>
-        <w:t>discarded</w:t>
-      </w:r>
-      <w:r>
-        <w:rPr>
-          <w:lang w:val="en-US"/>
-        </w:rPr>
-        <w:t>.</w:t>
-      </w:r>
-      <w:r>
-        <w:rPr>
-          <w:lang w:val="en-US"/>
-        </w:rPr>
-        <w:t xml:space="preserve"> (</w:t>
-      </w:r>
-      <w:proofErr w:type="spellStart"/>
-      <w:r>
-        <w:rPr>
-          <w:lang w:val="en-US"/>
-        </w:rPr>
         <w:t>intr_num</w:t>
       </w:r>
-      <w:proofErr w:type="spellEnd"/>
-      <w:r>
-        <w:rPr>
-          <w:lang w:val="en-US"/>
-        </w:rPr>
-        <w:t xml:space="preserve"> is 8 bits).</w:t>
-      </w:r>
-    </w:p>
-    <w:p>
-      <w:pPr>
-        <w:pStyle w:val="Heading1"/>
-        <w:rPr>
-          <w:lang w:val="en-US"/>
-        </w:rPr>
-      </w:pPr>
-      <w:r>
-        <w:rPr>
-          <w:lang w:val="en-US"/>
-        </w:rPr>
-        <w:t>Part 2</w:t>
-      </w:r>
-    </w:p>
-    <w:p>
-      <w:pPr>
-        <w:rPr>
-          <w:lang w:val="en-US"/>
-        </w:rPr>
-      </w:pPr>
-      <w:r>
-        <w:rPr>
-          <w:lang w:val="en-US"/>
-        </w:rPr>
-        <w:t xml:space="preserve">Yellow is changed first, due to the highest </w:t>
-      </w:r>
-      <w:proofErr w:type="spellStart"/>
-      <w:r>
-        <w:rPr>
-          <w:lang w:val="en-US"/>
-        </w:rPr>
-        <w:t>prio</w:t>
-      </w:r>
-      <w:proofErr w:type="spellEnd"/>
-      <w:r>
-        <w:rPr>
-          <w:lang w:val="en-US"/>
-        </w:rPr>
-        <w:t>.</w:t>
-      </w:r>
-    </w:p>
-    <w:p>
-      <w:pPr>
-        <w:rPr>
-          <w:lang w:val="en-US"/>
-        </w:rPr>
-      </w:pPr>
-      <w:proofErr w:type="spellStart"/>
-      <w:r>
-        <w:rPr>
-          <w:lang w:val="en-US"/>
-        </w:rPr>
-        <w:t>BlinkRed</w:t>
-      </w:r>
-      <w:proofErr w:type="spellEnd"/>
-      <w:r>
-        <w:rPr>
-          <w:lang w:val="en-US"/>
-        </w:rPr>
-        <w:t xml:space="preserve"> is indeed discarded.</w:t>
-      </w:r>
-    </w:p>
-    <w:p>
-      <w:pPr>
-        <w:rPr>
-          <w:lang w:val="en-US"/>
-        </w:rPr>
-      </w:pPr>
-      <w:r>
-        <w:rPr>
-          <w:lang w:val="en-US"/>
-        </w:rPr>
-        <w:t xml:space="preserve">Startup takes 3.5 </w:t>
-      </w:r>
-      <w:proofErr w:type="spellStart"/>
-      <w:r>
-        <w:rPr>
-          <w:lang w:val="en-US"/>
-        </w:rPr>
-        <w:t>ms.</w:t>
-      </w:r>
-      <w:proofErr w:type="spellEnd"/>
-    </w:p>
-    <w:p>
-      <w:pPr>
-        <w:rPr>
-          <w:lang w:val="en-US"/>
-        </w:rPr>
-      </w:pPr>
-      <w:r>
-        <w:rPr>
-          <w:lang w:val="en-US"/>
-        </w:rPr>
-        <w:t xml:space="preserve">Difference between the first two </w:t>
-      </w:r>
-      <w:proofErr w:type="spellStart"/>
-      <w:r>
-        <w:rPr>
-          <w:lang w:val="en-US"/>
-        </w:rPr>
-        <w:t>intr_num</w:t>
-      </w:r>
-      <w:proofErr w:type="spellEnd"/>
-      <w:r>
-        <w:rPr>
-          <w:lang w:val="en-US"/>
-        </w:rPr>
-        <w:t xml:space="preserve"> high parts is 0.577 </w:t>
-      </w:r>
-      <w:proofErr w:type="spellStart"/>
-      <w:r>
-        <w:rPr>
-          <w:lang w:val="en-US"/>
-        </w:rPr>
-        <w:t>ms</w:t>
-      </w:r>
-      <w:proofErr w:type="spellEnd"/>
-      <w:r>
-        <w:rPr>
-          <w:lang w:val="en-US"/>
-        </w:rPr>
-        <w:t xml:space="preserve"> – 0.455 </w:t>
-      </w:r>
-      <w:proofErr w:type="spellStart"/>
-      <w:r>
-        <w:rPr>
-          <w:lang w:val="en-US"/>
-        </w:rPr>
-        <w:t>ms</w:t>
-      </w:r>
-      <w:proofErr w:type="spellEnd"/>
-      <w:r>
-        <w:rPr>
-          <w:lang w:val="en-US"/>
-        </w:rPr>
-        <w:t xml:space="preserve"> = 0.122.</w:t>
-      </w:r>
-    </w:p>
-    <w:p>
-      <w:pPr>
-        <w:rPr>
-          <w:lang w:val="en-US"/>
-        </w:rPr>
-      </w:pPr>
-      <w:r>
-        <w:rPr>
-          <w:lang w:val="en-US"/>
-        </w:rPr>
-        <w:t xml:space="preserve">The time used for an “empty” interrupt handler, is 0.455 </w:t>
-      </w:r>
-      <w:proofErr w:type="spellStart"/>
-      <w:r>
-        <w:rPr>
-          <w:lang w:val="en-US"/>
-        </w:rPr>
-        <w:t>ms.</w:t>
-      </w:r>
-      <w:proofErr w:type="spellEnd"/>
-      <w:r>
-        <w:rPr>
-          <w:lang w:val="en-US"/>
-        </w:rPr>
-        <w:t xml:space="preserve"> This means about 47% is spent on timer interrupt processing.</w:t>
-      </w:r>
-    </w:p>
-    <w:p>
-      <w:pPr>
-        <w:rPr>
-          <w:lang w:val="en-US"/>
-        </w:rPr>
-      </w:pPr>
-      <w:r>
-        <w:rPr>
-          <w:lang w:val="en-US"/>
-        </w:rPr>
-        <w:t>The measured jitter</w:t>
-      </w:r>
-      <w:r>
-        <w:rPr>
-          <w:lang w:val="en-US"/>
-        </w:rPr>
-        <w:t xml:space="preserve"> (</w:t>
-      </w:r>
-      <w:proofErr w:type="spellStart"/>
-      <w:r>
-        <w:rPr>
-          <w:lang w:val="en-US"/>
-        </w:rPr>
-        <w:t>stddev</w:t>
-      </w:r>
-      <w:proofErr w:type="spellEnd"/>
-      <w:r>
-        <w:rPr>
-          <w:lang w:val="en-US"/>
-        </w:rPr>
-        <w:t>)</w:t>
-      </w:r>
-      <w:r>
-        <w:rPr>
-          <w:lang w:val="en-US"/>
-        </w:rPr>
-        <w:t xml:space="preserve"> is 8.5 us. The clock inaccuracies come from system functions.</w:t>
-      </w:r>
-    </w:p>
-    <w:p>
-      <w:pPr>
-        <w:rPr>
-          <w:lang w:val="en-US"/>
-        </w:rPr>
-      </w:pPr>
-      <w:r>
-        <w:rPr>
-          <w:lang w:val="en-US"/>
-        </w:rPr>
-        <w:t xml:space="preserve">The execution time of </w:t>
-      </w:r>
-      <w:proofErr w:type="spellStart"/>
-      <w:r>
-        <w:rPr>
-          <w:lang w:val="en-US"/>
-        </w:rPr>
-        <w:t>CountDelay</w:t>
-      </w:r>
-      <w:proofErr w:type="spellEnd"/>
-      <w:r>
-        <w:rPr>
-          <w:lang w:val="en-US"/>
-        </w:rPr>
-        <w:t>(60000) is about 0.6398 seconds.</w:t>
-      </w:r>
-    </w:p>
-    <w:p>
-      <w:pPr>
-        <w:rPr>
-          <w:lang w:val="en-US"/>
-        </w:rPr>
-      </w:pPr>
-    </w:p>
-    <w:p>
-      <w:pPr>
-        <w:rPr>
-          <w:lang w:val="en-US"/>
-        </w:rPr>
-      </w:pPr>
-      <w:proofErr w:type="spellStart"/>
-      <w:r>
-        <w:rPr>
-          <w:lang w:val="en-US"/>
-        </w:rPr>
-        <w:t>C_ih</w:t>
-      </w:r>
-      <w:proofErr w:type="spellEnd"/>
-      <w:r>
-        <w:rPr>
-          <w:lang w:val="en-US"/>
-        </w:rPr>
-        <w:t>&gt; (n+1)*</w:t>
-      </w:r>
-      <w:proofErr w:type="spellStart"/>
-      <w:r>
-        <w:rPr>
-          <w:lang w:val="en-US"/>
-        </w:rPr>
-        <w:t>T_clk</w:t>
-      </w:r>
-      <w:proofErr w:type="spellEnd"/>
-    </w:p>
-    <w:p>
-      <w:pPr>
-        <w:rPr>
-          <w:lang w:val="en-US"/>
-        </w:rPr>
-      </w:pPr>
-    </w:p>
-    <w:p>
-      <w:pPr>
-        <w:rPr>
-          <w:lang w:val="en-US"/>
-        </w:rPr>
-      </w:pPr>
-      <w:r>
-        <w:rPr>
-          <w:lang w:val="en-US"/>
-        </w:rPr>
-        <w:t>About 654 interrupts are lost.</w:t>
-      </w:r>
-    </w:p>
-    <w:p>
-      <w:pPr>
-        <w:rPr>
+    </w:p>
+    <w:p>
+      <w:pPr>
+        <w:rPr>
+          <w:lang w:val="en-US"/>
+        </w:rPr>
+      </w:pPr>
+    </w:p>
+    <w:p>
+      <w:pPr>
+        <w:rPr>
+          <w:lang w:val="en-US"/>
+        </w:rPr>
+      </w:pPr>
+    </w:p>
+    <w:p>
+      <w:pPr>
+        <w:rPr>
+          <w:lang w:val="en-US"/>
+        </w:rPr>
+      </w:pPr>
+    </w:p>
+    <w:p>
+      <w:pPr>
+        <w:rPr>
+          <w:lang w:val="en-US"/>
+        </w:rPr>
+      </w:pPr>
+    </w:p>
+    <w:p>
+      <w:pPr>
+        <w:rPr>
+          <w:lang w:val="en-US"/>
+        </w:rPr>
+      </w:pPr>
+    </w:p>
+    <w:p>
+      <w:pPr>
+        <w:pStyle w:val="NoSpacing"/>
+        <w:rPr>
+          <w:sz w:val="28"/>
+          <w:szCs w:val="28"/>
           <w:lang w:val="en-US"/>
         </w:rPr>
       </w:pPr>
       <w:bookmarkStart w:id="0" w:name="_GoBack"/>
       <w:bookmarkEnd w:id="0"/>
+    </w:p>
+    <w:p>
+      <w:pPr>
+        <w:rPr>
+          <w:lang w:val="en-US"/>
+        </w:rPr>
+      </w:pPr>
+      <w:r>
+        <w:rPr>
+          <w:lang w:val="en-US"/>
+        </w:rPr>
+        <w:t>Yellow</w:t>
+      </w:r>
+      <w:r>
+        <w:rPr>
+          <w:lang w:val="en-US"/>
+        </w:rPr>
+        <w:br/>
+        <w:t>Green</w:t>
+      </w:r>
+      <w:r>
+        <w:rPr>
+          <w:lang w:val="en-US"/>
+        </w:rPr>
+        <w:br/>
+        <w:t>Red</w:t>
+      </w:r>
+    </w:p>
+    <w:p>
+      <w:pPr>
+        <w:pStyle w:val="Heading1"/>
+        <w:rPr>
+          <w:lang w:val="en-US"/>
+        </w:rPr>
+      </w:pPr>
+      <w:r>
+        <w:rPr>
+          <w:lang w:val="en-US"/>
+        </w:rPr>
+        <w:t>Part 2</w:t>
+      </w:r>
+    </w:p>
+    <w:p>
+      <w:pPr>
+        <w:rPr>
+          <w:lang w:val="en-US"/>
+        </w:rPr>
+      </w:pPr>
+      <w:r>
+        <w:rPr>
+          <w:lang w:val="en-US"/>
+        </w:rPr>
+        <w:t>Yellow is changed first, due to the highest prio.</w:t>
+      </w:r>
+    </w:p>
+    <w:p>
+      <w:pPr>
+        <w:rPr>
+          <w:lang w:val="en-US"/>
+        </w:rPr>
+      </w:pPr>
+      <w:r>
+        <w:rPr>
+          <w:lang w:val="en-US"/>
+        </w:rPr>
+        <w:t>BlinkRed is indeed discarded.</w:t>
+      </w:r>
+    </w:p>
+    <w:p>
+      <w:pPr>
+        <w:rPr>
+          <w:lang w:val="en-US"/>
+        </w:rPr>
+      </w:pPr>
+      <w:r>
+        <w:rPr>
+          <w:lang w:val="en-US"/>
+        </w:rPr>
+        <w:t>Startup takes 3.5 ms.</w:t>
+      </w:r>
+    </w:p>
+    <w:p>
+      <w:pPr>
+        <w:rPr>
+          <w:lang w:val="en-US"/>
+        </w:rPr>
+      </w:pPr>
+      <w:r>
+        <w:rPr>
+          <w:lang w:val="en-US"/>
+        </w:rPr>
+        <w:t>Difference between the first two intr_num high parts is 0.577 ms – 0.455 ms = 0.122.</w:t>
+      </w:r>
+    </w:p>
+    <w:p>
+      <w:pPr>
+        <w:rPr>
+          <w:lang w:val="en-US"/>
+        </w:rPr>
+      </w:pPr>
+      <w:r>
+        <w:rPr>
+          <w:lang w:val="en-US"/>
+        </w:rPr>
+        <w:t>The time used for an “empty” interrupt handler, is 0.455 ms. This means about 47% is spent on timer interrupt processing.</w:t>
+      </w:r>
+    </w:p>
+    <w:p>
+      <w:pPr>
+        <w:rPr>
+          <w:lang w:val="en-US"/>
+        </w:rPr>
+      </w:pPr>
+      <w:r>
+        <w:rPr>
+          <w:lang w:val="en-US"/>
+        </w:rPr>
+        <w:t>The measured jitter</w:t>
+      </w:r>
+      <w:r>
+        <w:rPr>
+          <w:lang w:val="en-US"/>
+        </w:rPr>
+        <w:t xml:space="preserve"> (stddev)</w:t>
+      </w:r>
+      <w:r>
+        <w:rPr>
+          <w:lang w:val="en-US"/>
+        </w:rPr>
+        <w:t xml:space="preserve"> is 8.5 us. The clock inaccuracies come from system functions.</w:t>
+      </w:r>
+    </w:p>
+    <w:p>
+      <w:pPr>
+        <w:rPr>
+          <w:lang w:val="en-US"/>
+        </w:rPr>
+      </w:pPr>
+      <w:r>
+        <w:rPr>
+          <w:lang w:val="en-US"/>
+        </w:rPr>
+        <w:t>The execution time of CountDelay(60000) is about 0.6398 seconds.</w:t>
+      </w:r>
+    </w:p>
+    <w:p>
+      <w:pPr>
+        <w:rPr>
+          <w:lang w:val="en-US"/>
+        </w:rPr>
+      </w:pPr>
+    </w:p>
+    <w:p>
+      <w:pPr>
+        <w:rPr>
+          <w:lang w:val="en-US"/>
+        </w:rPr>
+      </w:pPr>
+      <w:r>
+        <w:rPr>
+          <w:lang w:val="en-US"/>
+        </w:rPr>
+        <w:t>C_ih&gt; (n+1)*T_clk</w:t>
+      </w:r>
+    </w:p>
+    <w:p>
+      <w:pPr>
+        <w:rPr>
+          <w:lang w:val="en-US"/>
+        </w:rPr>
+      </w:pPr>
+    </w:p>
+    <w:p>
+      <w:pPr>
+        <w:rPr>
+          <w:lang w:val="en-US"/>
+        </w:rPr>
+      </w:pPr>
+      <w:r>
+        <w:rPr>
+          <w:lang w:val="en-US"/>
+        </w:rPr>
+        <w:t>About 654 interrupts are lost.</w:t>
+      </w:r>
+    </w:p>
+    <w:p>
+      <w:pPr>
+        <w:rPr>
+          <w:lang w:val="en-US"/>
+        </w:rPr>
+      </w:pPr>
     </w:p>
     <w:sectPr>
       <w:pgSz w:w="11906" w:h="16838"/>
@@ -844,6 +840,56 @@
     </w:sectPr>
   </w:body>
 </w:document>
+</file>
+
+<file path=word/endnotes.xml><?xml version="1.0" encoding="utf-8"?>
+<w:endnotes xmlns:wpc="http://schemas.microsoft.com/office/word/2010/wordprocessingCanvas" xmlns:cx="http://schemas.microsoft.com/office/drawing/2014/chartex" xmlns:cx1="http://schemas.microsoft.com/office/drawing/2015/9/8/chartex" xmlns:cx2="http://schemas.microsoft.com/office/drawing/2015/10/21/chartex" xmlns:cx3="http://schemas.microsoft.com/office/drawing/2016/5/9/chartex" xmlns:cx4="http://schemas.microsoft.com/office/drawing/2016/5/10/chartex" xmlns:cx5="http://schemas.microsoft.com/office/drawing/2016/5/11/chartex" xmlns:mc="http://schemas.openxmlformats.org/markup-compatibility/2006" xmlns:o="urn:schemas-microsoft-com:office:office" xmlns:r="http://schemas.openxmlformats.org/officeDocument/2006/relationships" xmlns:m="http://schemas.openxmlformats.org/officeDocument/2006/math" xmlns:v="urn:schemas-microsoft-com:vml" xmlns:wp14="http://schemas.microsoft.com/office/word/2010/wordprocessingDrawing" xmlns:wp="http://schemas.openxmlformats.org/drawingml/2006/wordprocessingDrawing" xmlns:w10="urn:schemas-microsoft-com:office:word" xmlns:w="http://schemas.openxmlformats.org/wordprocessingml/2006/main" xmlns:w14="http://schemas.microsoft.com/office/word/2010/wordml" xmlns:w15="http://schemas.microsoft.com/office/word/2012/wordml" xmlns:w16se="http://schemas.microsoft.com/office/word/2015/wordml/symex" xmlns:wpg="http://schemas.microsoft.com/office/word/2010/wordprocessingGroup" xmlns:wpi="http://schemas.microsoft.com/office/word/2010/wordprocessingInk" xmlns:wne="http://schemas.microsoft.com/office/word/2006/wordml" xmlns:wps="http://schemas.microsoft.com/office/word/2010/wordprocessingShape" mc:Ignorable="w14 w15 w16se wp14">
+  <w:endnote w:type="separator" w:id="-1">
+    <w:p>
+      <w:pPr>
+        <w:spacing w:after="0" w:line="240" w:lineRule="auto"/>
+      </w:pPr>
+      <w:r>
+        <w:separator/>
+      </w:r>
+    </w:p>
+  </w:endnote>
+  <w:endnote w:type="continuationSeparator" w:id="0">
+    <w:p>
+      <w:pPr>
+        <w:spacing w:after="0" w:line="240" w:lineRule="auto"/>
+      </w:pPr>
+      <w:r>
+        <w:continuationSeparator/>
+      </w:r>
+    </w:p>
+  </w:endnote>
+</w:endnotes>
+</file>
+
+<file path=word/footnotes.xml><?xml version="1.0" encoding="utf-8"?>
+<w:footnotes xmlns:wpc="http://schemas.microsoft.com/office/word/2010/wordprocessingCanvas" xmlns:cx="http://schemas.microsoft.com/office/drawing/2014/chartex" xmlns:cx1="http://schemas.microsoft.com/office/drawing/2015/9/8/chartex" xmlns:cx2="http://schemas.microsoft.com/office/drawing/2015/10/21/chartex" xmlns:cx3="http://schemas.microsoft.com/office/drawing/2016/5/9/chartex" xmlns:cx4="http://schemas.microsoft.com/office/drawing/2016/5/10/chartex" xmlns:cx5="http://schemas.microsoft.com/office/drawing/2016/5/11/chartex" xmlns:mc="http://schemas.openxmlformats.org/markup-compatibility/2006" xmlns:o="urn:schemas-microsoft-com:office:office" xmlns:r="http://schemas.openxmlformats.org/officeDocument/2006/relationships" xmlns:m="http://schemas.openxmlformats.org/officeDocument/2006/math" xmlns:v="urn:schemas-microsoft-com:vml" xmlns:wp14="http://schemas.microsoft.com/office/word/2010/wordprocessingDrawing" xmlns:wp="http://schemas.openxmlformats.org/drawingml/2006/wordprocessingDrawing" xmlns:w10="urn:schemas-microsoft-com:office:word" xmlns:w="http://schemas.openxmlformats.org/wordprocessingml/2006/main" xmlns:w14="http://schemas.microsoft.com/office/word/2010/wordml" xmlns:w15="http://schemas.microsoft.com/office/word/2012/wordml" xmlns:w16se="http://schemas.microsoft.com/office/word/2015/wordml/symex" xmlns:wpg="http://schemas.microsoft.com/office/word/2010/wordprocessingGroup" xmlns:wpi="http://schemas.microsoft.com/office/word/2010/wordprocessingInk" xmlns:wne="http://schemas.microsoft.com/office/word/2006/wordml" xmlns:wps="http://schemas.microsoft.com/office/word/2010/wordprocessingShape" mc:Ignorable="w14 w15 w16se wp14">
+  <w:footnote w:type="separator" w:id="-1">
+    <w:p>
+      <w:pPr>
+        <w:spacing w:after="0" w:line="240" w:lineRule="auto"/>
+      </w:pPr>
+      <w:r>
+        <w:separator/>
+      </w:r>
+    </w:p>
+  </w:footnote>
+  <w:footnote w:type="continuationSeparator" w:id="0">
+    <w:p>
+      <w:pPr>
+        <w:spacing w:after="0" w:line="240" w:lineRule="auto"/>
+      </w:pPr>
+      <w:r>
+        <w:continuationSeparator/>
+      </w:r>
+    </w:p>
+  </w:footnote>
+</w:footnotes>
 </file>
 
 <file path=word/numbering.xml><?xml version="1.0" encoding="utf-8"?>
@@ -1410,6 +1456,7 @@
   <w:style w:type="character" w:default="1" w:styleId="DefaultParagraphFont">
     <w:name w:val="Default Paragraph Font"/>
     <w:uiPriority w:val="1"/>
+    <w:semiHidden/>
     <w:unhideWhenUsed/>
   </w:style>
   <w:style w:type="table" w:default="1" w:styleId="TableNormal">
@@ -1531,6 +1578,59 @@
     <w:pPr>
       <w:ind w:left="720"/>
       <w:contextualSpacing/>
+    </w:pPr>
+  </w:style>
+  <w:style w:type="paragraph" w:styleId="Header">
+    <w:name w:val="header"/>
+    <w:basedOn w:val="Normal"/>
+    <w:link w:val="HeaderChar"/>
+    <w:uiPriority w:val="99"/>
+    <w:unhideWhenUsed/>
+    <w:rsid w:val="00760888"/>
+    <w:pPr>
+      <w:tabs>
+        <w:tab w:val="center" w:pos="4536"/>
+        <w:tab w:val="right" w:pos="9072"/>
+      </w:tabs>
+      <w:spacing w:after="0" w:line="240" w:lineRule="auto"/>
+    </w:pPr>
+  </w:style>
+  <w:style w:type="character" w:customStyle="1" w:styleId="HeaderChar">
+    <w:name w:val="Header Char"/>
+    <w:basedOn w:val="DefaultParagraphFont"/>
+    <w:link w:val="Header"/>
+    <w:uiPriority w:val="99"/>
+    <w:rsid w:val="00760888"/>
+  </w:style>
+  <w:style w:type="paragraph" w:styleId="Footer">
+    <w:name w:val="footer"/>
+    <w:basedOn w:val="Normal"/>
+    <w:link w:val="FooterChar"/>
+    <w:uiPriority w:val="99"/>
+    <w:unhideWhenUsed/>
+    <w:rsid w:val="00760888"/>
+    <w:pPr>
+      <w:tabs>
+        <w:tab w:val="center" w:pos="4536"/>
+        <w:tab w:val="right" w:pos="9072"/>
+      </w:tabs>
+      <w:spacing w:after="0" w:line="240" w:lineRule="auto"/>
+    </w:pPr>
+  </w:style>
+  <w:style w:type="character" w:customStyle="1" w:styleId="FooterChar">
+    <w:name w:val="Footer Char"/>
+    <w:basedOn w:val="DefaultParagraphFont"/>
+    <w:link w:val="Footer"/>
+    <w:uiPriority w:val="99"/>
+    <w:rsid w:val="00760888"/>
+  </w:style>
+  <w:style w:type="paragraph" w:styleId="NoSpacing">
+    <w:name w:val="No Spacing"/>
+    <w:uiPriority w:val="1"/>
+    <w:qFormat/>
+    <w:rsid w:val="00760888"/>
+    <w:pPr>
+      <w:spacing w:after="0" w:line="240" w:lineRule="auto"/>
     </w:pPr>
   </w:style>
 </w:styles>

</xml_diff>